<commit_message>
Updated and Added New Project
</commit_message>
<xml_diff>
--- a/Effect Of Adding a Bike Per Day/Increasing the Number of Bikes .docx
+++ b/Effect Of Adding a Bike Per Day/Increasing the Number of Bikes .docx
@@ -1,6 +1,6 @@
 
 <file path=word/document.xml><?xml version="1.0" encoding="utf-8"?>
-<w:document xmlns:wpc="http://schemas.microsoft.com/office/word/2010/wordprocessingCanvas" xmlns:cx="http://schemas.microsoft.com/office/drawing/2014/chartex" xmlns:cx1="http://schemas.microsoft.com/office/drawing/2015/9/8/chartex" xmlns:cx2="http://schemas.microsoft.com/office/drawing/2015/10/21/chartex" xmlns:cx3="http://schemas.microsoft.com/office/drawing/2016/5/9/chartex" xmlns:cx4="http://schemas.microsoft.com/office/drawing/2016/5/10/chartex" xmlns:cx5="http://schemas.microsoft.com/office/drawing/2016/5/11/chartex" xmlns:cx6="http://schemas.microsoft.com/office/drawing/2016/5/12/chartex" xmlns:cx7="http://schemas.microsoft.com/office/drawing/2016/5/13/chartex" xmlns:cx8="http://schemas.microsoft.com/office/drawing/2016/5/14/chartex" xmlns:mc="http://schemas.openxmlformats.org/markup-compatibility/2006" xmlns:aink="http://schemas.microsoft.com/office/drawing/2016/ink" xmlns:am3d="http://schemas.microsoft.com/office/drawing/2017/model3d" xmlns:o="urn:schemas-microsoft-com:office:office" xmlns:r="http://schemas.openxmlformats.org/officeDocument/2006/relationships" xmlns:m="http://schemas.openxmlformats.org/officeDocument/2006/math" xmlns:v="urn:schemas-microsoft-com:vml" xmlns:wp14="http://schemas.microsoft.com/office/word/2010/wordprocessingDrawing" xmlns:wp="http://schemas.openxmlformats.org/drawingml/2006/wordprocessingDrawing" xmlns:w10="urn:schemas-microsoft-com:office:word" xmlns:w="http://schemas.openxmlformats.org/wordprocessingml/2006/main" xmlns:w14="http://schemas.microsoft.com/office/word/2010/wordml" xmlns:w15="http://schemas.microsoft.com/office/word/2012/wordml" xmlns:w16cex="http://schemas.microsoft.com/office/word/2018/wordml/cex" xmlns:w16cid="http://schemas.microsoft.com/office/word/2016/wordml/cid" xmlns:w16="http://schemas.microsoft.com/office/word/2018/wordml" xmlns:w16se="http://schemas.microsoft.com/office/word/2015/wordml/symex" xmlns:wpg="http://schemas.microsoft.com/office/word/2010/wordprocessingGroup" xmlns:wpi="http://schemas.microsoft.com/office/word/2010/wordprocessingInk" xmlns:wne="http://schemas.microsoft.com/office/word/2006/wordml" xmlns:wps="http://schemas.microsoft.com/office/word/2010/wordprocessingShape" mc:Ignorable="w14 w15 w16se w16cid w16 w16cex wp14">
+<w:document xmlns:wpc="http://schemas.microsoft.com/office/word/2010/wordprocessingCanvas" xmlns:cx="http://schemas.microsoft.com/office/drawing/2014/chartex" xmlns:cx1="http://schemas.microsoft.com/office/drawing/2015/9/8/chartex" xmlns:cx2="http://schemas.microsoft.com/office/drawing/2015/10/21/chartex" xmlns:cx3="http://schemas.microsoft.com/office/drawing/2016/5/9/chartex" xmlns:cx4="http://schemas.microsoft.com/office/drawing/2016/5/10/chartex" xmlns:cx5="http://schemas.microsoft.com/office/drawing/2016/5/11/chartex" xmlns:cx6="http://schemas.microsoft.com/office/drawing/2016/5/12/chartex" xmlns:cx7="http://schemas.microsoft.com/office/drawing/2016/5/13/chartex" xmlns:cx8="http://schemas.microsoft.com/office/drawing/2016/5/14/chartex" xmlns:mc="http://schemas.openxmlformats.org/markup-compatibility/2006" xmlns:aink="http://schemas.microsoft.com/office/drawing/2016/ink" xmlns:am3d="http://schemas.microsoft.com/office/drawing/2017/model3d" xmlns:o="urn:schemas-microsoft-com:office:office" xmlns:r="http://schemas.openxmlformats.org/officeDocument/2006/relationships" xmlns:m="http://schemas.openxmlformats.org/officeDocument/2006/math" xmlns:v="urn:schemas-microsoft-com:vml" xmlns:wp14="http://schemas.microsoft.com/office/word/2010/wordprocessingDrawing" xmlns:wp="http://schemas.openxmlformats.org/drawingml/2006/wordprocessingDrawing" xmlns:w10="urn:schemas-microsoft-com:office:word" xmlns:w="http://schemas.openxmlformats.org/wordprocessingml/2006/main" xmlns:w14="http://schemas.microsoft.com/office/word/2010/wordml" xmlns:w15="http://schemas.microsoft.com/office/word/2012/wordml" xmlns:w16cid="http://schemas.microsoft.com/office/word/2016/wordml/cid" xmlns:w16se="http://schemas.microsoft.com/office/word/2015/wordml/symex" xmlns:wpg="http://schemas.microsoft.com/office/word/2010/wordprocessingGroup" xmlns:wpi="http://schemas.microsoft.com/office/word/2010/wordprocessingInk" xmlns:wne="http://schemas.microsoft.com/office/word/2006/wordml" xmlns:wps="http://schemas.microsoft.com/office/word/2010/wordprocessingShape" mc:Ignorable="w14 w15 w16se w16cid wp14">
   <w:body>
     <w:p>
       <w:pPr>
@@ -19,7 +19,7 @@
           <w:sz w:val="48"/>
           <w:szCs w:val="48"/>
         </w:rPr>
-        <w:t xml:space="preserve">Does Increasing </w:t>
+        <w:t xml:space="preserve">Does Increasing the Number </w:t>
       </w:r>
       <w:r>
         <w:rPr>
@@ -30,7 +30,7 @@
           <w:sz w:val="48"/>
           <w:szCs w:val="48"/>
         </w:rPr>
-        <w:t>the</w:t>
+        <w:t>of</w:t>
       </w:r>
       <w:r>
         <w:rPr>
@@ -41,7 +41,7 @@
           <w:sz w:val="48"/>
           <w:szCs w:val="48"/>
         </w:rPr>
-        <w:t xml:space="preserve"> Number </w:t>
+        <w:t xml:space="preserve"> Bikes Per Day Lead </w:t>
       </w:r>
       <w:r>
         <w:rPr>
@@ -52,7 +52,7 @@
           <w:sz w:val="48"/>
           <w:szCs w:val="48"/>
         </w:rPr>
-        <w:t>of</w:t>
+        <w:t>t</w:t>
       </w:r>
       <w:r>
         <w:rPr>
@@ -63,7 +63,18 @@
           <w:sz w:val="48"/>
           <w:szCs w:val="48"/>
         </w:rPr>
-        <w:t xml:space="preserve"> Bikes Per Day Lead To More Total Rides Per Day</w:t>
+        <w:t>o More Total Rides Per Day</w:t>
+      </w:r>
+      <w:r>
+        <w:rPr>
+          <w:rFonts w:ascii="Times New Roman" w:eastAsia="Times New Roman" w:hAnsi="Times New Roman" w:cs="Times New Roman"/>
+          <w:b/>
+          <w:bCs/>
+          <w:color w:val="000000"/>
+          <w:sz w:val="48"/>
+          <w:szCs w:val="48"/>
+        </w:rPr>
+        <w:t>?</w:t>
       </w:r>
     </w:p>
     <w:p>
@@ -162,7 +173,25 @@
           <w:sz w:val="22"/>
           <w:szCs w:val="22"/>
         </w:rPr>
-        <w:t xml:space="preserve"> has newly formed a start-up bike company that lends out bikes to people at Queens College and Queens Community College. Each location currently has eight bikes. We have decided to increase the number of bikes available but we are undecided in how many will suffice which leads us to developing a model to answer our question. Does increasing the number of bikes per day lead to more total bike rides per day? In our simulation, we will only be incrementing the number of bikes available to Queens College and Queens Community College.</w:t>
+        <w:t xml:space="preserve"> has newly formed a start-up bike company that lends out bikes to people at Queens College and Queens Community College. Each location currently has eight bikes. We have decided to increase the number of bikes </w:t>
+      </w:r>
+      <w:r>
+        <w:rPr>
+          <w:rFonts w:ascii="Times New Roman" w:eastAsia="Times New Roman" w:hAnsi="Times New Roman" w:cs="Times New Roman"/>
+          <w:color w:val="000000"/>
+          <w:sz w:val="22"/>
+          <w:szCs w:val="22"/>
+        </w:rPr>
+        <w:t>available,</w:t>
+      </w:r>
+      <w:r>
+        <w:rPr>
+          <w:rFonts w:ascii="Times New Roman" w:eastAsia="Times New Roman" w:hAnsi="Times New Roman" w:cs="Times New Roman"/>
+          <w:color w:val="000000"/>
+          <w:sz w:val="22"/>
+          <w:szCs w:val="22"/>
+        </w:rPr>
+        <w:t xml:space="preserve"> but we are undecided in how many will suffice which leads us to developing a model to answer our question. Does increasing the number of bikes per day lead to more total bike rides per day? In our simulation, we will only be incrementing the number of bikes available to Queens College and Queens Community College.</w:t>
       </w:r>
     </w:p>
     <w:p>
@@ -215,7 +244,27 @@
           <w:sz w:val="22"/>
           <w:szCs w:val="22"/>
         </w:rPr>
-        <w:t>To answer our question, we will be running a bike-share model where we add a new bike per day into our system for thirty-days. These bikes will only be available to those at Queens College and Queens Community College. When a bike gets added to our model, it goes into the free bike pile. When a college runs out of bikes, and a person needs to ride one, a bike moves from the free bike pile and into the designated college that needs it. We believe that allocating the new bikes into the free bike pile ensures that both colleges have access to a bike that enters the system. If we were to add a new bike directly to one of the universities every day, there is no guarantee that the bike gets used because a university that needs a bike may not have access to one since the bike is at the opposing college. We also added the probability of a person riding a bike. We mimicked this probability-based on New York traffic. There are certain times during the day when more people are traveling. A person is more likely to move during the hours between 3:00 pm to 7:00 pm in New York because these are known as our rush hours as opposed to 12:00 pm to 4:00 am. We increase the likelihood of someone using our bikes during New York rush hours, and we decrease the possibility of non-rush hours. All probabilities are real-world data gathered from a public data source that specializes in monitoring traffic based in New York . The collected data covers every hour of every day of the week. Our current model will begin with eight bikes at each location. The number of maximum rides on any given day is forty-eight since we model the chance of two people using a bike per hour. With the addition of a bike per day, we are now more capable of reaching the maximum amount of bike rides on any given day. We expect that as the number of bikes added to our system increases, the number of bike rides per day will also increase because a location will have a higher chance for a bike to be readily available for use with the addition of more bikes. We also expect that the highest number of total rides on a given day will reach at least thirty because, by day fifteen, there will be over thirty bikes in our system.</w:t>
+        <w:t xml:space="preserve">To answer our question, we will be running a bike-share model where we add a new bike per day into our system for thirty-days. These bikes will only be available to those at Queens College and Queens Community College. When a bike gets added to our model, it goes into the free bike pile. When a college runs out of bikes, and a person needs to ride one, a bike moves from the free bike pile and into the designated college that needs it. We believe that allocating the new bikes into the free bike pile ensures that both colleges have access to a bike that enters the system. If we were to add a new bike directly to one of the universities every day, there is no guarantee that the bike gets used because a university that needs a bike may not have access to one since the bike is at the opposing college. We also added the probability of a person riding a bike. We mimicked this probability-based on New York traffic. There are certain times during the day when more people are traveling. A person is more likely to move during the hours between 3:00 pm to 7:00 pm in New York because these are known as our rush hours as opposed to 12:00 pm to 4:00 am. We increase the likelihood of someone using our bikes during New York rush hours, and we decrease the possibility of non-rush hours. All probabilities are real-world data gathered from a public data source that specializes in monitoring traffic based in New </w:t>
+      </w:r>
+      <w:proofErr w:type="gramStart"/>
+      <w:r>
+        <w:rPr>
+          <w:rFonts w:ascii="Times New Roman" w:eastAsia="Times New Roman" w:hAnsi="Times New Roman" w:cs="Times New Roman"/>
+          <w:color w:val="000000"/>
+          <w:sz w:val="22"/>
+          <w:szCs w:val="22"/>
+        </w:rPr>
+        <w:t>York .</w:t>
+      </w:r>
+      <w:proofErr w:type="gramEnd"/>
+      <w:r>
+        <w:rPr>
+          <w:rFonts w:ascii="Times New Roman" w:eastAsia="Times New Roman" w:hAnsi="Times New Roman" w:cs="Times New Roman"/>
+          <w:color w:val="000000"/>
+          <w:sz w:val="22"/>
+          <w:szCs w:val="22"/>
+        </w:rPr>
+        <w:t xml:space="preserve"> The collected data covers every hour of every day of the week. Our current model will begin with eight bikes at each location. The number of maximum rides on any given day is forty-eight since we model the chance of two people using a bike per hour. With the addition of a bike per day, we are now more capable of reaching the maximum amount of bike rides on any given day. We expect that as the number of bikes added to our system increases, the number of bike rides per day will also increase because a location will have a higher chance for a bike to be readily available for use with the addition of more bikes. We also expect that the highest number of total rides on a given day will reach at least thirty because, by day fifteen, there will be over thirty bikes in our system.</w:t>
       </w:r>
     </w:p>
     <w:p>
@@ -556,7 +605,7 @@
 </file>
 
 <file path=word/numbering.xml><?xml version="1.0" encoding="utf-8"?>
-<w:numbering xmlns:wpc="http://schemas.microsoft.com/office/word/2010/wordprocessingCanvas" xmlns:cx="http://schemas.microsoft.com/office/drawing/2014/chartex" xmlns:cx1="http://schemas.microsoft.com/office/drawing/2015/9/8/chartex" xmlns:cx2="http://schemas.microsoft.com/office/drawing/2015/10/21/chartex" xmlns:cx3="http://schemas.microsoft.com/office/drawing/2016/5/9/chartex" xmlns:cx4="http://schemas.microsoft.com/office/drawing/2016/5/10/chartex" xmlns:cx5="http://schemas.microsoft.com/office/drawing/2016/5/11/chartex" xmlns:cx6="http://schemas.microsoft.com/office/drawing/2016/5/12/chartex" xmlns:cx7="http://schemas.microsoft.com/office/drawing/2016/5/13/chartex" xmlns:cx8="http://schemas.microsoft.com/office/drawing/2016/5/14/chartex" xmlns:mc="http://schemas.openxmlformats.org/markup-compatibility/2006" xmlns:aink="http://schemas.microsoft.com/office/drawing/2016/ink" xmlns:am3d="http://schemas.microsoft.com/office/drawing/2017/model3d" xmlns:o="urn:schemas-microsoft-com:office:office" xmlns:r="http://schemas.openxmlformats.org/officeDocument/2006/relationships" xmlns:m="http://schemas.openxmlformats.org/officeDocument/2006/math" xmlns:v="urn:schemas-microsoft-com:vml" xmlns:wp14="http://schemas.microsoft.com/office/word/2010/wordprocessingDrawing" xmlns:wp="http://schemas.openxmlformats.org/drawingml/2006/wordprocessingDrawing" xmlns:w10="urn:schemas-microsoft-com:office:word" xmlns:w="http://schemas.openxmlformats.org/wordprocessingml/2006/main" xmlns:w14="http://schemas.microsoft.com/office/word/2010/wordml" xmlns:w15="http://schemas.microsoft.com/office/word/2012/wordml" xmlns:w16cex="http://schemas.microsoft.com/office/word/2018/wordml/cex" xmlns:w16cid="http://schemas.microsoft.com/office/word/2016/wordml/cid" xmlns:w16="http://schemas.microsoft.com/office/word/2018/wordml" xmlns:w16se="http://schemas.microsoft.com/office/word/2015/wordml/symex" xmlns:wpg="http://schemas.microsoft.com/office/word/2010/wordprocessingGroup" xmlns:wpi="http://schemas.microsoft.com/office/word/2010/wordprocessingInk" xmlns:wne="http://schemas.microsoft.com/office/word/2006/wordml" xmlns:wps="http://schemas.microsoft.com/office/word/2010/wordprocessingShape" mc:Ignorable="w14 w15 w16se w16cid w16 w16cex wp14">
+<w:numbering xmlns:wpc="http://schemas.microsoft.com/office/word/2010/wordprocessingCanvas" xmlns:cx="http://schemas.microsoft.com/office/drawing/2014/chartex" xmlns:cx1="http://schemas.microsoft.com/office/drawing/2015/9/8/chartex" xmlns:cx2="http://schemas.microsoft.com/office/drawing/2015/10/21/chartex" xmlns:cx3="http://schemas.microsoft.com/office/drawing/2016/5/9/chartex" xmlns:cx4="http://schemas.microsoft.com/office/drawing/2016/5/10/chartex" xmlns:cx5="http://schemas.microsoft.com/office/drawing/2016/5/11/chartex" xmlns:cx6="http://schemas.microsoft.com/office/drawing/2016/5/12/chartex" xmlns:cx7="http://schemas.microsoft.com/office/drawing/2016/5/13/chartex" xmlns:cx8="http://schemas.microsoft.com/office/drawing/2016/5/14/chartex" xmlns:mc="http://schemas.openxmlformats.org/markup-compatibility/2006" xmlns:aink="http://schemas.microsoft.com/office/drawing/2016/ink" xmlns:am3d="http://schemas.microsoft.com/office/drawing/2017/model3d" xmlns:o="urn:schemas-microsoft-com:office:office" xmlns:r="http://schemas.openxmlformats.org/officeDocument/2006/relationships" xmlns:m="http://schemas.openxmlformats.org/officeDocument/2006/math" xmlns:v="urn:schemas-microsoft-com:vml" xmlns:wp14="http://schemas.microsoft.com/office/word/2010/wordprocessingDrawing" xmlns:wp="http://schemas.openxmlformats.org/drawingml/2006/wordprocessingDrawing" xmlns:w10="urn:schemas-microsoft-com:office:word" xmlns:w="http://schemas.openxmlformats.org/wordprocessingml/2006/main" xmlns:w14="http://schemas.microsoft.com/office/word/2010/wordml" xmlns:w15="http://schemas.microsoft.com/office/word/2012/wordml" xmlns:w16cid="http://schemas.microsoft.com/office/word/2016/wordml/cid" xmlns:w16se="http://schemas.microsoft.com/office/word/2015/wordml/symex" xmlns:wpg="http://schemas.microsoft.com/office/word/2010/wordprocessingGroup" xmlns:wpi="http://schemas.microsoft.com/office/word/2010/wordprocessingInk" xmlns:wne="http://schemas.microsoft.com/office/word/2006/wordml" xmlns:wps="http://schemas.microsoft.com/office/word/2010/wordprocessingShape" mc:Ignorable="w14 w15 w16se w16cid wp14">
   <w:abstractNum w:abstractNumId="0" w15:restartNumberingAfterBreak="0">
     <w:nsid w:val="315411AD"/>
     <w:multiLevelType w:val="hybridMultilevel"/>
@@ -1032,7 +1081,7 @@
 </file>
 
 <file path=word/styles.xml><?xml version="1.0" encoding="utf-8"?>
-<w:styles xmlns:mc="http://schemas.openxmlformats.org/markup-compatibility/2006" xmlns:r="http://schemas.openxmlformats.org/officeDocument/2006/relationships" xmlns:w="http://schemas.openxmlformats.org/wordprocessingml/2006/main" xmlns:w14="http://schemas.microsoft.com/office/word/2010/wordml" xmlns:w15="http://schemas.microsoft.com/office/word/2012/wordml" xmlns:w16cex="http://schemas.microsoft.com/office/word/2018/wordml/cex" xmlns:w16cid="http://schemas.microsoft.com/office/word/2016/wordml/cid" xmlns:w16="http://schemas.microsoft.com/office/word/2018/wordml" xmlns:w16se="http://schemas.microsoft.com/office/word/2015/wordml/symex" mc:Ignorable="w14 w15 w16se w16cid w16 w16cex">
+<w:styles xmlns:mc="http://schemas.openxmlformats.org/markup-compatibility/2006" xmlns:r="http://schemas.openxmlformats.org/officeDocument/2006/relationships" xmlns:w="http://schemas.openxmlformats.org/wordprocessingml/2006/main" xmlns:w14="http://schemas.microsoft.com/office/word/2010/wordml" xmlns:w15="http://schemas.microsoft.com/office/word/2012/wordml" xmlns:w16cid="http://schemas.microsoft.com/office/word/2016/wordml/cid" xmlns:w16se="http://schemas.microsoft.com/office/word/2015/wordml/symex" mc:Ignorable="w14 w15 w16se w16cid">
   <w:docDefaults>
     <w:rPrDefault>
       <w:rPr>

</xml_diff>